<commit_message>
Update Team Project doc
</commit_message>
<xml_diff>
--- a/teamProjectCST336.docx
+++ b/teamProjectCST336.docx
@@ -1,6 +1,6 @@
 
 <file path=word/document.xml><?xml version="1.0" encoding="utf-8"?>
-<w:document xmlns:wpc="http://schemas.microsoft.com/office/word/2010/wordprocessingCanvas" xmlns:cx="http://schemas.microsoft.com/office/drawing/2014/chartex" xmlns:cx1="http://schemas.microsoft.com/office/drawing/2015/9/8/chartex" xmlns:cx2="http://schemas.microsoft.com/office/drawing/2015/10/21/chartex" xmlns:cx3="http://schemas.microsoft.com/office/drawing/2016/5/9/chartex" xmlns:cx4="http://schemas.microsoft.com/office/drawing/2016/5/10/chartex" xmlns:cx5="http://schemas.microsoft.com/office/drawing/2016/5/11/chartex" xmlns:cx6="http://schemas.microsoft.com/office/drawing/2016/5/12/chartex" xmlns:cx7="http://schemas.microsoft.com/office/drawing/2016/5/13/chartex" xmlns:cx8="http://schemas.microsoft.com/office/drawing/2016/5/14/chartex" xmlns:mc="http://schemas.openxmlformats.org/markup-compatibility/2006" xmlns:aink="http://schemas.microsoft.com/office/drawing/2016/ink" xmlns:am3d="http://schemas.microsoft.com/office/drawing/2017/model3d" xmlns:o="urn:schemas-microsoft-com:office:office" xmlns:r="http://schemas.openxmlformats.org/officeDocument/2006/relationships" xmlns:m="http://schemas.openxmlformats.org/officeDocument/2006/math" xmlns:v="urn:schemas-microsoft-com:vml" xmlns:wp14="http://schemas.microsoft.com/office/word/2010/wordprocessingDrawing" xmlns:wp="http://schemas.openxmlformats.org/drawingml/2006/wordprocessingDrawing" xmlns:w10="urn:schemas-microsoft-com:office:word" xmlns:w="http://schemas.openxmlformats.org/wordprocessingml/2006/main" xmlns:w14="http://schemas.microsoft.com/office/word/2010/wordml" xmlns:w15="http://schemas.microsoft.com/office/word/2012/wordml" xmlns:w16cid="http://schemas.microsoft.com/office/word/2016/wordml/cid" xmlns:w16se="http://schemas.microsoft.com/office/word/2015/wordml/symex" xmlns:wpg="http://schemas.microsoft.com/office/word/2010/wordprocessingGroup" xmlns:wpi="http://schemas.microsoft.com/office/word/2010/wordprocessingInk" xmlns:wne="http://schemas.microsoft.com/office/word/2006/wordml" xmlns:wps="http://schemas.microsoft.com/office/word/2010/wordprocessingShape" mc:Ignorable="w14 w15 w16se w16cid wp14">
+<w:document xmlns:wpc="http://schemas.microsoft.com/office/word/2010/wordprocessingCanvas" xmlns:mc="http://schemas.openxmlformats.org/markup-compatibility/2006" xmlns:o="urn:schemas-microsoft-com:office:office" xmlns:r="http://schemas.openxmlformats.org/officeDocument/2006/relationships" xmlns:m="http://schemas.openxmlformats.org/officeDocument/2006/math" xmlns:v="urn:schemas-microsoft-com:vml" xmlns:wp14="http://schemas.microsoft.com/office/word/2010/wordprocessingDrawing" xmlns:wp="http://schemas.openxmlformats.org/drawingml/2006/wordprocessingDrawing" xmlns:w10="urn:schemas-microsoft-com:office:word" xmlns:w="http://schemas.openxmlformats.org/wordprocessingml/2006/main" xmlns:w14="http://schemas.microsoft.com/office/word/2010/wordml" xmlns:w15="http://schemas.microsoft.com/office/word/2012/wordml" xmlns:wpg="http://schemas.microsoft.com/office/word/2010/wordprocessingGroup" xmlns:wpi="http://schemas.microsoft.com/office/word/2010/wordprocessingInk" xmlns:wne="http://schemas.microsoft.com/office/word/2006/wordml" xmlns:wps="http://schemas.microsoft.com/office/word/2010/wordprocessingShape" mc:Ignorable="w14 w15 wp14">
   <w:body>
     <w:p>
       <w:pPr>
@@ -262,8 +262,6 @@
           <w:szCs w:val="24"/>
         </w:rPr>
       </w:pPr>
-      <w:bookmarkStart w:id="0" w:name="_GoBack"/>
-      <w:bookmarkEnd w:id="0"/>
       <w:r>
         <w:rPr>
           <w:noProof/>
@@ -320,8 +318,171 @@
         </w:drawing>
       </w:r>
     </w:p>
+    <w:p>
+      <w:pPr>
+        <w:jc w:val="center"/>
+        <w:rPr>
+          <w:sz w:val="24"/>
+          <w:szCs w:val="24"/>
+        </w:rPr>
+      </w:pPr>
+    </w:p>
+    <w:p>
+      <w:pPr>
+        <w:rPr>
+          <w:sz w:val="44"/>
+          <w:szCs w:val="44"/>
+        </w:rPr>
+      </w:pPr>
+      <w:r>
+        <w:rPr>
+          <w:sz w:val="44"/>
+          <w:szCs w:val="44"/>
+        </w:rPr>
+        <w:br w:type="page"/>
+      </w:r>
+    </w:p>
+    <w:p>
+      <w:pPr>
+        <w:jc w:val="center"/>
+        <w:rPr>
+          <w:sz w:val="44"/>
+          <w:szCs w:val="44"/>
+        </w:rPr>
+      </w:pPr>
+      <w:r>
+        <w:rPr>
+          <w:sz w:val="44"/>
+          <w:szCs w:val="44"/>
+        </w:rPr>
+        <w:lastRenderedPageBreak/>
+        <w:t>GitHub</w:t>
+      </w:r>
+    </w:p>
+    <w:p>
+      <w:pPr>
+        <w:jc w:val="center"/>
+        <w:rPr>
+          <w:sz w:val="44"/>
+          <w:szCs w:val="44"/>
+        </w:rPr>
+      </w:pPr>
+      <w:r>
+        <w:rPr>
+          <w:sz w:val="44"/>
+          <w:szCs w:val="44"/>
+        </w:rPr>
+        <w:pict>
+          <v:shapetype id="_x0000_t75" coordsize="21600,21600" o:spt="75" o:preferrelative="t" path="m@4@5l@4@11@9@11@9@5xe" filled="f" stroked="f">
+            <v:stroke joinstyle="miter"/>
+            <v:formulas>
+              <v:f eqn="if lineDrawn pixelLineWidth 0"/>
+              <v:f eqn="sum @0 1 0"/>
+              <v:f eqn="sum 0 0 @1"/>
+              <v:f eqn="prod @2 1 2"/>
+              <v:f eqn="prod @3 21600 pixelWidth"/>
+              <v:f eqn="prod @3 21600 pixelHeight"/>
+              <v:f eqn="sum @0 0 1"/>
+              <v:f eqn="prod @6 1 2"/>
+              <v:f eqn="prod @7 21600 pixelWidth"/>
+              <v:f eqn="sum @8 21600 0"/>
+              <v:f eqn="prod @7 21600 pixelHeight"/>
+              <v:f eqn="sum @10 21600 0"/>
+            </v:formulas>
+            <v:path o:extrusionok="f" gradientshapeok="t" o:connecttype="rect"/>
+            <o:lock v:ext="edit" aspectratio="t"/>
+          </v:shapetype>
+          <v:shape id="_x0000_i1025" type="#_x0000_t75" style="width:468pt;height:352.5pt">
+            <v:imagedata r:id="rId8" o:title="Capture"/>
+          </v:shape>
+        </w:pict>
+      </w:r>
+    </w:p>
+    <w:p>
+      <w:pPr>
+        <w:rPr>
+          <w:sz w:val="44"/>
+          <w:szCs w:val="44"/>
+        </w:rPr>
+      </w:pPr>
+      <w:r>
+        <w:rPr>
+          <w:sz w:val="44"/>
+          <w:szCs w:val="44"/>
+        </w:rPr>
+        <w:br w:type="page"/>
+      </w:r>
+    </w:p>
+    <w:p>
+      <w:pPr>
+        <w:jc w:val="center"/>
+        <w:rPr>
+          <w:sz w:val="44"/>
+          <w:szCs w:val="44"/>
+        </w:rPr>
+      </w:pPr>
+      <w:bookmarkStart w:id="0" w:name="_GoBack"/>
+      <w:bookmarkEnd w:id="0"/>
+      <w:r>
+        <w:rPr>
+          <w:sz w:val="44"/>
+          <w:szCs w:val="44"/>
+        </w:rPr>
+        <w:lastRenderedPageBreak/>
+        <w:t>Trello</w:t>
+      </w:r>
+    </w:p>
+    <w:p>
+      <w:pPr>
+        <w:jc w:val="center"/>
+        <w:rPr>
+          <w:sz w:val="44"/>
+          <w:szCs w:val="44"/>
+        </w:rPr>
+      </w:pPr>
+      <w:r>
+        <w:rPr>
+          <w:noProof/>
+        </w:rPr>
+        <w:drawing>
+          <wp:inline distT="0" distB="0" distL="0" distR="0" wp14:anchorId="36E9EC81" wp14:editId="17937DFE">
+            <wp:extent cx="5943600" cy="2960370"/>
+            <wp:effectExtent l="0" t="0" r="0" b="0"/>
+            <wp:docPr id="3" name="Picture 3"/>
+            <wp:cNvGraphicFramePr>
+              <a:graphicFrameLocks xmlns:a="http://schemas.openxmlformats.org/drawingml/2006/main" noChangeAspect="1"/>
+            </wp:cNvGraphicFramePr>
+            <a:graphic xmlns:a="http://schemas.openxmlformats.org/drawingml/2006/main">
+              <a:graphicData uri="http://schemas.openxmlformats.org/drawingml/2006/picture">
+                <pic:pic xmlns:pic="http://schemas.openxmlformats.org/drawingml/2006/picture">
+                  <pic:nvPicPr>
+                    <pic:cNvPr id="1" name=""/>
+                    <pic:cNvPicPr/>
+                  </pic:nvPicPr>
+                  <pic:blipFill>
+                    <a:blip r:embed="rId9"/>
+                    <a:stretch>
+                      <a:fillRect/>
+                    </a:stretch>
+                  </pic:blipFill>
+                  <pic:spPr>
+                    <a:xfrm>
+                      <a:off x="0" y="0"/>
+                      <a:ext cx="5943600" cy="2960370"/>
+                    </a:xfrm>
+                    <a:prstGeom prst="rect">
+                      <a:avLst/>
+                    </a:prstGeom>
+                  </pic:spPr>
+                </pic:pic>
+              </a:graphicData>
+            </a:graphic>
+          </wp:inline>
+        </w:drawing>
+      </w:r>
+    </w:p>
     <w:sectPr>
-      <w:headerReference w:type="default" r:id="rId8"/>
+      <w:headerReference w:type="default" r:id="rId10"/>
       <w:pgSz w:w="12240" w:h="15840"/>
       <w:pgMar w:top="1440" w:right="1440" w:bottom="1440" w:left="1440" w:header="720" w:footer="720" w:gutter="0"/>
       <w:cols w:space="720"/>
@@ -332,7 +493,7 @@
 </file>
 
 <file path=word/endnotes.xml><?xml version="1.0" encoding="utf-8"?>
-<w:endnotes xmlns:wpc="http://schemas.microsoft.com/office/word/2010/wordprocessingCanvas" xmlns:cx="http://schemas.microsoft.com/office/drawing/2014/chartex" xmlns:cx1="http://schemas.microsoft.com/office/drawing/2015/9/8/chartex" xmlns:cx2="http://schemas.microsoft.com/office/drawing/2015/10/21/chartex" xmlns:cx3="http://schemas.microsoft.com/office/drawing/2016/5/9/chartex" xmlns:cx4="http://schemas.microsoft.com/office/drawing/2016/5/10/chartex" xmlns:cx5="http://schemas.microsoft.com/office/drawing/2016/5/11/chartex" xmlns:cx6="http://schemas.microsoft.com/office/drawing/2016/5/12/chartex" xmlns:cx7="http://schemas.microsoft.com/office/drawing/2016/5/13/chartex" xmlns:cx8="http://schemas.microsoft.com/office/drawing/2016/5/14/chartex" xmlns:mc="http://schemas.openxmlformats.org/markup-compatibility/2006" xmlns:aink="http://schemas.microsoft.com/office/drawing/2016/ink" xmlns:am3d="http://schemas.microsoft.com/office/drawing/2017/model3d" xmlns:o="urn:schemas-microsoft-com:office:office" xmlns:r="http://schemas.openxmlformats.org/officeDocument/2006/relationships" xmlns:m="http://schemas.openxmlformats.org/officeDocument/2006/math" xmlns:v="urn:schemas-microsoft-com:vml" xmlns:wp14="http://schemas.microsoft.com/office/word/2010/wordprocessingDrawing" xmlns:wp="http://schemas.openxmlformats.org/drawingml/2006/wordprocessingDrawing" xmlns:w10="urn:schemas-microsoft-com:office:word" xmlns:w="http://schemas.openxmlformats.org/wordprocessingml/2006/main" xmlns:w14="http://schemas.microsoft.com/office/word/2010/wordml" xmlns:w15="http://schemas.microsoft.com/office/word/2012/wordml" xmlns:w16cid="http://schemas.microsoft.com/office/word/2016/wordml/cid" xmlns:w16se="http://schemas.microsoft.com/office/word/2015/wordml/symex" xmlns:wpg="http://schemas.microsoft.com/office/word/2010/wordprocessingGroup" xmlns:wpi="http://schemas.microsoft.com/office/word/2010/wordprocessingInk" xmlns:wne="http://schemas.microsoft.com/office/word/2006/wordml" xmlns:wps="http://schemas.microsoft.com/office/word/2010/wordprocessingShape" mc:Ignorable="w14 w15 w16se w16cid wp14">
+<w:endnotes xmlns:wpc="http://schemas.microsoft.com/office/word/2010/wordprocessingCanvas" xmlns:mc="http://schemas.openxmlformats.org/markup-compatibility/2006" xmlns:o="urn:schemas-microsoft-com:office:office" xmlns:r="http://schemas.openxmlformats.org/officeDocument/2006/relationships" xmlns:m="http://schemas.openxmlformats.org/officeDocument/2006/math" xmlns:v="urn:schemas-microsoft-com:vml" xmlns:wp14="http://schemas.microsoft.com/office/word/2010/wordprocessingDrawing" xmlns:wp="http://schemas.openxmlformats.org/drawingml/2006/wordprocessingDrawing" xmlns:w10="urn:schemas-microsoft-com:office:word" xmlns:w="http://schemas.openxmlformats.org/wordprocessingml/2006/main" xmlns:w14="http://schemas.microsoft.com/office/word/2010/wordml" xmlns:w15="http://schemas.microsoft.com/office/word/2012/wordml" xmlns:wpg="http://schemas.microsoft.com/office/word/2010/wordprocessingGroup" xmlns:wpi="http://schemas.microsoft.com/office/word/2010/wordprocessingInk" xmlns:wne="http://schemas.microsoft.com/office/word/2006/wordml" xmlns:wps="http://schemas.microsoft.com/office/word/2010/wordprocessingShape" mc:Ignorable="w14 w15 wp14">
   <w:endnote w:type="separator" w:id="-1">
     <w:p>
       <w:pPr>
@@ -357,7 +518,7 @@
 </file>
 
 <file path=word/footnotes.xml><?xml version="1.0" encoding="utf-8"?>
-<w:footnotes xmlns:wpc="http://schemas.microsoft.com/office/word/2010/wordprocessingCanvas" xmlns:cx="http://schemas.microsoft.com/office/drawing/2014/chartex" xmlns:cx1="http://schemas.microsoft.com/office/drawing/2015/9/8/chartex" xmlns:cx2="http://schemas.microsoft.com/office/drawing/2015/10/21/chartex" xmlns:cx3="http://schemas.microsoft.com/office/drawing/2016/5/9/chartex" xmlns:cx4="http://schemas.microsoft.com/office/drawing/2016/5/10/chartex" xmlns:cx5="http://schemas.microsoft.com/office/drawing/2016/5/11/chartex" xmlns:cx6="http://schemas.microsoft.com/office/drawing/2016/5/12/chartex" xmlns:cx7="http://schemas.microsoft.com/office/drawing/2016/5/13/chartex" xmlns:cx8="http://schemas.microsoft.com/office/drawing/2016/5/14/chartex" xmlns:mc="http://schemas.openxmlformats.org/markup-compatibility/2006" xmlns:aink="http://schemas.microsoft.com/office/drawing/2016/ink" xmlns:am3d="http://schemas.microsoft.com/office/drawing/2017/model3d" xmlns:o="urn:schemas-microsoft-com:office:office" xmlns:r="http://schemas.openxmlformats.org/officeDocument/2006/relationships" xmlns:m="http://schemas.openxmlformats.org/officeDocument/2006/math" xmlns:v="urn:schemas-microsoft-com:vml" xmlns:wp14="http://schemas.microsoft.com/office/word/2010/wordprocessingDrawing" xmlns:wp="http://schemas.openxmlformats.org/drawingml/2006/wordprocessingDrawing" xmlns:w10="urn:schemas-microsoft-com:office:word" xmlns:w="http://schemas.openxmlformats.org/wordprocessingml/2006/main" xmlns:w14="http://schemas.microsoft.com/office/word/2010/wordml" xmlns:w15="http://schemas.microsoft.com/office/word/2012/wordml" xmlns:w16cid="http://schemas.microsoft.com/office/word/2016/wordml/cid" xmlns:w16se="http://schemas.microsoft.com/office/word/2015/wordml/symex" xmlns:wpg="http://schemas.microsoft.com/office/word/2010/wordprocessingGroup" xmlns:wpi="http://schemas.microsoft.com/office/word/2010/wordprocessingInk" xmlns:wne="http://schemas.microsoft.com/office/word/2006/wordml" xmlns:wps="http://schemas.microsoft.com/office/word/2010/wordprocessingShape" mc:Ignorable="w14 w15 w16se w16cid wp14">
+<w:footnotes xmlns:wpc="http://schemas.microsoft.com/office/word/2010/wordprocessingCanvas" xmlns:mc="http://schemas.openxmlformats.org/markup-compatibility/2006" xmlns:o="urn:schemas-microsoft-com:office:office" xmlns:r="http://schemas.openxmlformats.org/officeDocument/2006/relationships" xmlns:m="http://schemas.openxmlformats.org/officeDocument/2006/math" xmlns:v="urn:schemas-microsoft-com:vml" xmlns:wp14="http://schemas.microsoft.com/office/word/2010/wordprocessingDrawing" xmlns:wp="http://schemas.openxmlformats.org/drawingml/2006/wordprocessingDrawing" xmlns:w10="urn:schemas-microsoft-com:office:word" xmlns:w="http://schemas.openxmlformats.org/wordprocessingml/2006/main" xmlns:w14="http://schemas.microsoft.com/office/word/2010/wordml" xmlns:w15="http://schemas.microsoft.com/office/word/2012/wordml" xmlns:wpg="http://schemas.microsoft.com/office/word/2010/wordprocessingGroup" xmlns:wpi="http://schemas.microsoft.com/office/word/2010/wordprocessingInk" xmlns:wne="http://schemas.microsoft.com/office/word/2006/wordml" xmlns:wps="http://schemas.microsoft.com/office/word/2010/wordprocessingShape" mc:Ignorable="w14 w15 wp14">
   <w:footnote w:type="separator" w:id="-1">
     <w:p>
       <w:pPr>
@@ -382,7 +543,7 @@
 </file>
 
 <file path=word/header1.xml><?xml version="1.0" encoding="utf-8"?>
-<w:hdr xmlns:wpc="http://schemas.microsoft.com/office/word/2010/wordprocessingCanvas" xmlns:cx="http://schemas.microsoft.com/office/drawing/2014/chartex" xmlns:cx1="http://schemas.microsoft.com/office/drawing/2015/9/8/chartex" xmlns:cx2="http://schemas.microsoft.com/office/drawing/2015/10/21/chartex" xmlns:cx3="http://schemas.microsoft.com/office/drawing/2016/5/9/chartex" xmlns:cx4="http://schemas.microsoft.com/office/drawing/2016/5/10/chartex" xmlns:cx5="http://schemas.microsoft.com/office/drawing/2016/5/11/chartex" xmlns:cx6="http://schemas.microsoft.com/office/drawing/2016/5/12/chartex" xmlns:cx7="http://schemas.microsoft.com/office/drawing/2016/5/13/chartex" xmlns:cx8="http://schemas.microsoft.com/office/drawing/2016/5/14/chartex" xmlns:mc="http://schemas.openxmlformats.org/markup-compatibility/2006" xmlns:aink="http://schemas.microsoft.com/office/drawing/2016/ink" xmlns:am3d="http://schemas.microsoft.com/office/drawing/2017/model3d" xmlns:o="urn:schemas-microsoft-com:office:office" xmlns:r="http://schemas.openxmlformats.org/officeDocument/2006/relationships" xmlns:m="http://schemas.openxmlformats.org/officeDocument/2006/math" xmlns:v="urn:schemas-microsoft-com:vml" xmlns:wp14="http://schemas.microsoft.com/office/word/2010/wordprocessingDrawing" xmlns:wp="http://schemas.openxmlformats.org/drawingml/2006/wordprocessingDrawing" xmlns:w10="urn:schemas-microsoft-com:office:word" xmlns:w="http://schemas.openxmlformats.org/wordprocessingml/2006/main" xmlns:w14="http://schemas.microsoft.com/office/word/2010/wordml" xmlns:w15="http://schemas.microsoft.com/office/word/2012/wordml" xmlns:w16cid="http://schemas.microsoft.com/office/word/2016/wordml/cid" xmlns:w16se="http://schemas.microsoft.com/office/word/2015/wordml/symex" xmlns:wpg="http://schemas.microsoft.com/office/word/2010/wordprocessingGroup" xmlns:wpi="http://schemas.microsoft.com/office/word/2010/wordprocessingInk" xmlns:wne="http://schemas.microsoft.com/office/word/2006/wordml" xmlns:wps="http://schemas.microsoft.com/office/word/2010/wordprocessingShape" mc:Ignorable="w14 w15 w16se w16cid wp14">
+<w:hdr xmlns:wpc="http://schemas.microsoft.com/office/word/2010/wordprocessingCanvas" xmlns:mc="http://schemas.openxmlformats.org/markup-compatibility/2006" xmlns:o="urn:schemas-microsoft-com:office:office" xmlns:r="http://schemas.openxmlformats.org/officeDocument/2006/relationships" xmlns:m="http://schemas.openxmlformats.org/officeDocument/2006/math" xmlns:v="urn:schemas-microsoft-com:vml" xmlns:wp14="http://schemas.microsoft.com/office/word/2010/wordprocessingDrawing" xmlns:wp="http://schemas.openxmlformats.org/drawingml/2006/wordprocessingDrawing" xmlns:w10="urn:schemas-microsoft-com:office:word" xmlns:w="http://schemas.openxmlformats.org/wordprocessingml/2006/main" xmlns:w14="http://schemas.microsoft.com/office/word/2010/wordml" xmlns:w15="http://schemas.microsoft.com/office/word/2012/wordml" xmlns:wpg="http://schemas.microsoft.com/office/word/2010/wordprocessingGroup" xmlns:wpi="http://schemas.microsoft.com/office/word/2010/wordprocessingInk" xmlns:wne="http://schemas.microsoft.com/office/word/2006/wordml" xmlns:wps="http://schemas.microsoft.com/office/word/2010/wordprocessingShape" mc:Ignorable="w14 w15 wp14">
   <w:p>
     <w:pPr>
       <w:pStyle w:val="Header"/>
@@ -440,7 +601,7 @@
 </file>
 
 <file path=word/styles.xml><?xml version="1.0" encoding="utf-8"?>
-<w:styles xmlns:mc="http://schemas.openxmlformats.org/markup-compatibility/2006" xmlns:r="http://schemas.openxmlformats.org/officeDocument/2006/relationships" xmlns:w="http://schemas.openxmlformats.org/wordprocessingml/2006/main" xmlns:w14="http://schemas.microsoft.com/office/word/2010/wordml" xmlns:w15="http://schemas.microsoft.com/office/word/2012/wordml" xmlns:w16cid="http://schemas.microsoft.com/office/word/2016/wordml/cid" xmlns:w16se="http://schemas.microsoft.com/office/word/2015/wordml/symex" mc:Ignorable="w14 w15 w16se w16cid">
+<w:styles xmlns:mc="http://schemas.openxmlformats.org/markup-compatibility/2006" xmlns:r="http://schemas.openxmlformats.org/officeDocument/2006/relationships" xmlns:w="http://schemas.openxmlformats.org/wordprocessingml/2006/main" xmlns:w14="http://schemas.microsoft.com/office/word/2010/wordml" xmlns:w15="http://schemas.microsoft.com/office/word/2012/wordml" mc:Ignorable="w14 w15">
   <w:docDefaults>
     <w:rPrDefault>
       <w:rPr>
@@ -456,7 +617,7 @@
       </w:pPr>
     </w:pPrDefault>
   </w:docDefaults>
-  <w:latentStyles w:defLockedState="0" w:defUIPriority="99" w:defSemiHidden="0" w:defUnhideWhenUsed="0" w:defQFormat="0" w:count="375">
+  <w:latentStyles w:defLockedState="0" w:defUIPriority="99" w:defSemiHidden="0" w:defUnhideWhenUsed="0" w:defQFormat="0" w:count="371">
     <w:lsdException w:name="Normal" w:uiPriority="0" w:qFormat="1"/>
     <w:lsdException w:name="heading 1" w:uiPriority="9" w:qFormat="1"/>
     <w:lsdException w:name="heading 2" w:semiHidden="1" w:uiPriority="9" w:unhideWhenUsed="1" w:qFormat="1"/>
@@ -828,10 +989,6 @@
     <w:lsdException w:name="List Table 5 Dark Accent 6" w:uiPriority="50"/>
     <w:lsdException w:name="List Table 6 Colorful Accent 6" w:uiPriority="51"/>
     <w:lsdException w:name="List Table 7 Colorful Accent 6" w:uiPriority="52"/>
-    <w:lsdException w:name="Mention" w:semiHidden="1" w:unhideWhenUsed="1"/>
-    <w:lsdException w:name="Smart Hyperlink" w:semiHidden="1" w:unhideWhenUsed="1"/>
-    <w:lsdException w:name="Hashtag" w:semiHidden="1" w:unhideWhenUsed="1"/>
-    <w:lsdException w:name="Unresolved Mention" w:semiHidden="1" w:unhideWhenUsed="1"/>
   </w:latentStyles>
   <w:style w:type="paragraph" w:default="1" w:styleId="Normal">
     <w:name w:val="Normal"/>

</xml_diff>